<commit_message>
yin20 create speech_1.docx and speech_1.md
</commit_message>
<xml_diff>
--- a/doc/speech_1.docx
+++ b/doc/speech_1.docx
@@ -25,7 +25,7 @@
     </w:p>
     <w:p>
       <w:pPr>
-        <w:pStyle w:val="4"/>
+        <w:pStyle w:val="3"/>
         <w:numPr>
           <w:ilvl w:val="0"/>
           <w:numId w:val="2"/>
@@ -76,7 +76,7 @@
     </w:p>
     <w:p>
       <w:pPr>
-        <w:pStyle w:val="4"/>
+        <w:pStyle w:val="3"/>
         <w:numPr>
           <w:ilvl w:val="0"/>
           <w:numId w:val="2"/>
@@ -97,7 +97,31 @@
     </w:p>
     <w:p>
       <w:pPr>
-        <w:pStyle w:val="4"/>
+        <w:ind w:firstLine="420" w:firstLineChars="0"/>
+        <w:rPr>
+          <w:rFonts w:hint="default"/>
+          <w:lang w:val="en-US" w:eastAsia="zh-CN"/>
+        </w:rPr>
+      </w:pPr>
+      <w:r>
+        <w:rPr>
+          <w:rFonts w:hint="eastAsia"/>
+          <w:lang w:val="en-US" w:eastAsia="zh-CN"/>
+        </w:rPr>
+        <w:t>My hometown is Chaohu, Anhui Province, which is a beautiful town located in south east China. There are four distinct seasons, and each seasons has its own unique features.</w:t>
+      </w:r>
+    </w:p>
+    <w:p>
+      <w:pPr>
+        <w:rPr>
+          <w:rFonts w:hint="eastAsia"/>
+          <w:lang w:val="en-US" w:eastAsia="zh-CN"/>
+        </w:rPr>
+      </w:pPr>
+    </w:p>
+    <w:p>
+      <w:pPr>
+        <w:pStyle w:val="3"/>
         <w:numPr>
           <w:ilvl w:val="0"/>
           <w:numId w:val="2"/>
@@ -118,7 +142,31 @@
     </w:p>
     <w:p>
       <w:pPr>
-        <w:pStyle w:val="4"/>
+        <w:ind w:firstLine="420" w:firstLineChars="0"/>
+        <w:rPr>
+          <w:rFonts w:hint="default"/>
+          <w:lang w:val="en-US" w:eastAsia="zh-CN"/>
+        </w:rPr>
+      </w:pPr>
+      <w:r>
+        <w:rPr>
+          <w:rFonts w:hint="eastAsia"/>
+          <w:lang w:val="en-US" w:eastAsia="zh-CN"/>
+        </w:rPr>
+        <w:t>My hometown is Chaohu, Anhui Province, which is a beautiful town located in south east China. There are four distinct seasons, and each seasons has its own unique features.</w:t>
+      </w:r>
+    </w:p>
+    <w:p>
+      <w:pPr>
+        <w:rPr>
+          <w:rFonts w:hint="eastAsia"/>
+          <w:lang w:val="en-US" w:eastAsia="zh-CN"/>
+        </w:rPr>
+      </w:pPr>
+    </w:p>
+    <w:p>
+      <w:pPr>
+        <w:pStyle w:val="3"/>
         <w:numPr>
           <w:ilvl w:val="0"/>
           <w:numId w:val="2"/>
@@ -139,6 +187,30 @@
     </w:p>
     <w:p>
       <w:pPr>
+        <w:ind w:firstLine="420" w:firstLineChars="0"/>
+        <w:rPr>
+          <w:rFonts w:hint="default"/>
+          <w:lang w:val="en-US" w:eastAsia="zh-CN"/>
+        </w:rPr>
+      </w:pPr>
+      <w:r>
+        <w:rPr>
+          <w:rFonts w:hint="eastAsia"/>
+          <w:lang w:val="en-US" w:eastAsia="zh-CN"/>
+        </w:rPr>
+        <w:t>My hometown is Chaohu, Anhui Province, which is a beautiful town located in south east China. There are four distinct seasons, and each seasons has its own unique features.</w:t>
+      </w:r>
+    </w:p>
+    <w:p>
+      <w:pPr>
+        <w:rPr>
+          <w:rFonts w:hint="default"/>
+          <w:lang w:val="en-US" w:eastAsia="zh-CN"/>
+        </w:rPr>
+      </w:pPr>
+    </w:p>
+    <w:p>
+      <w:pPr>
         <w:pStyle w:val="2"/>
         <w:numPr>
           <w:ilvl w:val="0"/>
@@ -160,7 +232,7 @@
     </w:p>
     <w:p>
       <w:pPr>
-        <w:pStyle w:val="4"/>
+        <w:pStyle w:val="3"/>
         <w:numPr>
           <w:ilvl w:val="0"/>
           <w:numId w:val="3"/>
@@ -181,7 +253,31 @@
     </w:p>
     <w:p>
       <w:pPr>
-        <w:pStyle w:val="4"/>
+        <w:ind w:firstLine="420" w:firstLineChars="0"/>
+        <w:rPr>
+          <w:rFonts w:hint="default"/>
+          <w:lang w:val="en-US" w:eastAsia="zh-CN"/>
+        </w:rPr>
+      </w:pPr>
+      <w:r>
+        <w:rPr>
+          <w:rFonts w:hint="eastAsia"/>
+          <w:lang w:val="en-US" w:eastAsia="zh-CN"/>
+        </w:rPr>
+        <w:t>My hometown is Chaohu, Anhui Province, which is a beautiful town located in south east China. There are four distinct seasons, and each seasons has its own unique features.</w:t>
+      </w:r>
+    </w:p>
+    <w:p>
+      <w:pPr>
+        <w:rPr>
+          <w:rFonts w:hint="default"/>
+          <w:lang w:val="en-US" w:eastAsia="zh-CN"/>
+        </w:rPr>
+      </w:pPr>
+    </w:p>
+    <w:p>
+      <w:pPr>
+        <w:pStyle w:val="3"/>
         <w:numPr>
           <w:ilvl w:val="0"/>
           <w:numId w:val="3"/>
@@ -202,7 +298,31 @@
     </w:p>
     <w:p>
       <w:pPr>
-        <w:pStyle w:val="4"/>
+        <w:ind w:firstLine="420" w:firstLineChars="0"/>
+        <w:rPr>
+          <w:rFonts w:hint="default"/>
+          <w:lang w:val="en-US" w:eastAsia="zh-CN"/>
+        </w:rPr>
+      </w:pPr>
+      <w:r>
+        <w:rPr>
+          <w:rFonts w:hint="eastAsia"/>
+          <w:lang w:val="en-US" w:eastAsia="zh-CN"/>
+        </w:rPr>
+        <w:t>My hometown is Chaohu, Anhui Province, which is a beautiful town located in south east China. There are four distinct seasons, and each seasons has its own unique features.</w:t>
+      </w:r>
+    </w:p>
+    <w:p>
+      <w:pPr>
+        <w:rPr>
+          <w:rFonts w:hint="default"/>
+          <w:lang w:val="en-US" w:eastAsia="zh-CN"/>
+        </w:rPr>
+      </w:pPr>
+    </w:p>
+    <w:p>
+      <w:pPr>
+        <w:pStyle w:val="3"/>
         <w:numPr>
           <w:ilvl w:val="0"/>
           <w:numId w:val="3"/>
@@ -223,7 +343,31 @@
     </w:p>
     <w:p>
       <w:pPr>
-        <w:pStyle w:val="4"/>
+        <w:ind w:firstLine="420" w:firstLineChars="0"/>
+        <w:rPr>
+          <w:rFonts w:hint="default"/>
+          <w:lang w:val="en-US" w:eastAsia="zh-CN"/>
+        </w:rPr>
+      </w:pPr>
+      <w:r>
+        <w:rPr>
+          <w:rFonts w:hint="eastAsia"/>
+          <w:lang w:val="en-US" w:eastAsia="zh-CN"/>
+        </w:rPr>
+        <w:t>My hometown is Chaohu, Anhui Province, which is a beautiful town located in south east China. There are four distinct seasons, and each seasons has its own unique features.</w:t>
+      </w:r>
+    </w:p>
+    <w:p>
+      <w:pPr>
+        <w:rPr>
+          <w:rFonts w:hint="default"/>
+          <w:lang w:val="en-US" w:eastAsia="zh-CN"/>
+        </w:rPr>
+      </w:pPr>
+    </w:p>
+    <w:p>
+      <w:pPr>
+        <w:pStyle w:val="3"/>
         <w:numPr>
           <w:ilvl w:val="0"/>
           <w:numId w:val="3"/>
@@ -239,20 +383,36 @@
           <w:rFonts w:hint="eastAsia"/>
           <w:lang w:val="en-US" w:eastAsia="zh-CN"/>
         </w:rPr>
-        <w:t xml:space="preserve">Do you plan to live there for a </w:t>
-      </w:r>
-      <w:r>
-        <w:rPr>
-          <w:rFonts w:hint="eastAsia"/>
-          <w:lang w:val="en-US" w:eastAsia="zh-CN"/>
-        </w:rPr>
-        <w:tab/>
-        <w:t>long time?</w:t>
-      </w:r>
-    </w:p>
-    <w:p>
-      <w:pPr>
-        <w:pStyle w:val="4"/>
+        <w:t>Do you plan to live there for a long time?</w:t>
+      </w:r>
+    </w:p>
+    <w:p>
+      <w:pPr>
+        <w:ind w:firstLine="420" w:firstLineChars="0"/>
+        <w:rPr>
+          <w:rFonts w:hint="default"/>
+          <w:lang w:val="en-US" w:eastAsia="zh-CN"/>
+        </w:rPr>
+      </w:pPr>
+      <w:r>
+        <w:rPr>
+          <w:rFonts w:hint="eastAsia"/>
+          <w:lang w:val="en-US" w:eastAsia="zh-CN"/>
+        </w:rPr>
+        <w:t>My hometown is Chaohu, Anhui Province, which is a beautiful town located in south east China. There are four distinct seasons, and each seasons has its own unique features.</w:t>
+      </w:r>
+    </w:p>
+    <w:p>
+      <w:pPr>
+        <w:rPr>
+          <w:rFonts w:hint="default"/>
+          <w:lang w:val="en-US" w:eastAsia="zh-CN"/>
+        </w:rPr>
+      </w:pPr>
+    </w:p>
+    <w:p>
+      <w:pPr>
+        <w:pStyle w:val="3"/>
         <w:numPr>
           <w:ilvl w:val="0"/>
           <w:numId w:val="3"/>
@@ -287,13 +447,36 @@
     </w:p>
     <w:p>
       <w:pPr>
-        <w:pStyle w:val="4"/>
+        <w:ind w:firstLine="420" w:firstLineChars="0"/>
+        <w:rPr>
+          <w:rFonts w:hint="default"/>
+          <w:lang w:val="en-US" w:eastAsia="zh-CN"/>
+        </w:rPr>
+      </w:pPr>
+      <w:r>
+        <w:rPr>
+          <w:rFonts w:hint="eastAsia"/>
+          <w:lang w:val="en-US" w:eastAsia="zh-CN"/>
+        </w:rPr>
+        <w:t>My hometown is Chaohu, Anhui Province, which is a beautiful town located in south east China. There are four distinct seasons, and each seasons has its own unique features.</w:t>
+      </w:r>
+    </w:p>
+    <w:p>
+      <w:pPr>
+        <w:rPr>
+          <w:rFonts w:hint="default"/>
+          <w:lang w:val="en-US" w:eastAsia="zh-CN"/>
+        </w:rPr>
+      </w:pPr>
+    </w:p>
+    <w:p>
+      <w:pPr>
+        <w:pStyle w:val="3"/>
         <w:numPr>
           <w:ilvl w:val="0"/>
           <w:numId w:val="3"/>
         </w:numPr>
         <w:bidi w:val="0"/>
-        <w:ind w:left="425" w:leftChars="0" w:hanging="425" w:firstLineChars="0"/>
         <w:rPr>
           <w:rFonts w:hint="default"/>
           <w:lang w:val="en-US" w:eastAsia="zh-CN"/>
@@ -309,7 +492,31 @@
     </w:p>
     <w:p>
       <w:pPr>
-        <w:pStyle w:val="4"/>
+        <w:ind w:firstLine="420" w:firstLineChars="0"/>
+        <w:rPr>
+          <w:rFonts w:hint="default"/>
+          <w:lang w:val="en-US" w:eastAsia="zh-CN"/>
+        </w:rPr>
+      </w:pPr>
+      <w:r>
+        <w:rPr>
+          <w:rFonts w:hint="eastAsia"/>
+          <w:lang w:val="en-US" w:eastAsia="zh-CN"/>
+        </w:rPr>
+        <w:t>My hometown is Chaohu, Anhui Province, which is a beautiful town located in south east China. There are four distinct seasons, and each seasons has its own unique features.</w:t>
+      </w:r>
+    </w:p>
+    <w:p>
+      <w:pPr>
+        <w:rPr>
+          <w:rFonts w:hint="default"/>
+          <w:lang w:val="en-US" w:eastAsia="zh-CN"/>
+        </w:rPr>
+      </w:pPr>
+    </w:p>
+    <w:p>
+      <w:pPr>
+        <w:pStyle w:val="3"/>
         <w:numPr>
           <w:ilvl w:val="0"/>
           <w:numId w:val="3"/>
@@ -330,7 +537,31 @@
     </w:p>
     <w:p>
       <w:pPr>
-        <w:pStyle w:val="4"/>
+        <w:ind w:firstLine="420" w:firstLineChars="0"/>
+        <w:rPr>
+          <w:rFonts w:hint="default"/>
+          <w:lang w:val="en-US" w:eastAsia="zh-CN"/>
+        </w:rPr>
+      </w:pPr>
+      <w:r>
+        <w:rPr>
+          <w:rFonts w:hint="eastAsia"/>
+          <w:lang w:val="en-US" w:eastAsia="zh-CN"/>
+        </w:rPr>
+        <w:t>My hometown is Chaohu, Anhui Province, which is a beautiful town located in south east China. There are four distinct seasons, and each seasons has its own unique features.</w:t>
+      </w:r>
+    </w:p>
+    <w:p>
+      <w:pPr>
+        <w:rPr>
+          <w:rFonts w:hint="default"/>
+          <w:lang w:val="en-US" w:eastAsia="zh-CN"/>
+        </w:rPr>
+      </w:pPr>
+    </w:p>
+    <w:p>
+      <w:pPr>
+        <w:pStyle w:val="3"/>
         <w:numPr>
           <w:ilvl w:val="0"/>
           <w:numId w:val="3"/>
@@ -351,6 +582,30 @@
     </w:p>
     <w:p>
       <w:pPr>
+        <w:ind w:firstLine="420" w:firstLineChars="0"/>
+        <w:rPr>
+          <w:rFonts w:hint="default"/>
+          <w:lang w:val="en-US" w:eastAsia="zh-CN"/>
+        </w:rPr>
+      </w:pPr>
+      <w:r>
+        <w:rPr>
+          <w:rFonts w:hint="eastAsia"/>
+          <w:lang w:val="en-US" w:eastAsia="zh-CN"/>
+        </w:rPr>
+        <w:t>My hometown is Chaohu, Anhui Province, which is a beautiful town located in south east China. There are four distinct seasons, and each seasons has its own unique features.</w:t>
+      </w:r>
+    </w:p>
+    <w:p>
+      <w:pPr>
+        <w:rPr>
+          <w:rFonts w:hint="default"/>
+          <w:lang w:val="en-US" w:eastAsia="zh-CN"/>
+        </w:rPr>
+      </w:pPr>
+    </w:p>
+    <w:p>
+      <w:pPr>
         <w:pStyle w:val="2"/>
         <w:numPr>
           <w:ilvl w:val="0"/>
@@ -372,7 +627,7 @@
     </w:p>
     <w:p>
       <w:pPr>
-        <w:pStyle w:val="4"/>
+        <w:pStyle w:val="3"/>
         <w:numPr>
           <w:ilvl w:val="0"/>
           <w:numId w:val="4"/>
@@ -393,7 +648,31 @@
     </w:p>
     <w:p>
       <w:pPr>
-        <w:pStyle w:val="4"/>
+        <w:ind w:firstLine="420" w:firstLineChars="0"/>
+        <w:rPr>
+          <w:rFonts w:hint="default"/>
+          <w:lang w:val="en-US" w:eastAsia="zh-CN"/>
+        </w:rPr>
+      </w:pPr>
+      <w:r>
+        <w:rPr>
+          <w:rFonts w:hint="eastAsia"/>
+          <w:lang w:val="en-US" w:eastAsia="zh-CN"/>
+        </w:rPr>
+        <w:t>My hometown is Chaohu, Anhui Province, which is a beautiful town located in south east China. There are four distinct seasons, and each seasons has its own unique features.</w:t>
+      </w:r>
+    </w:p>
+    <w:p>
+      <w:pPr>
+        <w:rPr>
+          <w:rFonts w:hint="default"/>
+          <w:lang w:val="en-US" w:eastAsia="zh-CN"/>
+        </w:rPr>
+      </w:pPr>
+    </w:p>
+    <w:p>
+      <w:pPr>
+        <w:pStyle w:val="3"/>
         <w:numPr>
           <w:ilvl w:val="0"/>
           <w:numId w:val="4"/>
@@ -414,13 +693,36 @@
     </w:p>
     <w:p>
       <w:pPr>
-        <w:pStyle w:val="4"/>
+        <w:ind w:firstLine="420" w:firstLineChars="0"/>
+        <w:rPr>
+          <w:rFonts w:hint="default"/>
+          <w:lang w:val="en-US" w:eastAsia="zh-CN"/>
+        </w:rPr>
+      </w:pPr>
+      <w:r>
+        <w:rPr>
+          <w:rFonts w:hint="eastAsia"/>
+          <w:lang w:val="en-US" w:eastAsia="zh-CN"/>
+        </w:rPr>
+        <w:t>My hometown is Chaohu, Anhui Province, which is a beautiful town located in south east China. There are four distinct seasons, and each seasons has its own unique features.</w:t>
+      </w:r>
+    </w:p>
+    <w:p>
+      <w:pPr>
+        <w:rPr>
+          <w:rFonts w:hint="default"/>
+          <w:lang w:val="en-US" w:eastAsia="zh-CN"/>
+        </w:rPr>
+      </w:pPr>
+    </w:p>
+    <w:p>
+      <w:pPr>
+        <w:pStyle w:val="3"/>
         <w:numPr>
           <w:ilvl w:val="0"/>
           <w:numId w:val="4"/>
         </w:numPr>
         <w:bidi w:val="0"/>
-        <w:ind w:left="425" w:leftChars="0" w:hanging="425" w:firstLineChars="0"/>
         <w:rPr>
           <w:rFonts w:hint="default"/>
           <w:lang w:val="en-US" w:eastAsia="zh-CN"/>
@@ -436,7 +738,31 @@
     </w:p>
     <w:p>
       <w:pPr>
-        <w:pStyle w:val="4"/>
+        <w:ind w:firstLine="420" w:firstLineChars="0"/>
+        <w:rPr>
+          <w:rFonts w:hint="default"/>
+          <w:lang w:val="en-US" w:eastAsia="zh-CN"/>
+        </w:rPr>
+      </w:pPr>
+      <w:r>
+        <w:rPr>
+          <w:rFonts w:hint="eastAsia"/>
+          <w:lang w:val="en-US" w:eastAsia="zh-CN"/>
+        </w:rPr>
+        <w:t>My hometown is Chaohu, Anhui Province, which is a beautiful town located in south east China. There are four distinct seasons, and each seasons has its own unique features.</w:t>
+      </w:r>
+    </w:p>
+    <w:p>
+      <w:pPr>
+        <w:rPr>
+          <w:rFonts w:hint="default"/>
+          <w:lang w:val="en-US" w:eastAsia="zh-CN"/>
+        </w:rPr>
+      </w:pPr>
+    </w:p>
+    <w:p>
+      <w:pPr>
+        <w:pStyle w:val="3"/>
         <w:numPr>
           <w:ilvl w:val="0"/>
           <w:numId w:val="4"/>
@@ -454,42 +780,68 @@
         </w:rPr>
         <w:t>Do you missing being a student?</w:t>
       </w:r>
+    </w:p>
+    <w:p>
+      <w:pPr>
+        <w:ind w:firstLine="420" w:firstLineChars="0"/>
+        <w:rPr>
+          <w:rFonts w:hint="default"/>
+          <w:lang w:val="en-US" w:eastAsia="zh-CN"/>
+        </w:rPr>
+      </w:pPr>
+      <w:r>
+        <w:rPr>
+          <w:rFonts w:hint="eastAsia"/>
+          <w:lang w:val="en-US" w:eastAsia="zh-CN"/>
+        </w:rPr>
+        <w:t>My hometown is Chaohu, Anhui Province, which is a beautiful town located in south east China. There are four distinct seasons, and each seasons has its own unique features.</w:t>
+      </w:r>
+    </w:p>
+    <w:p>
+      <w:pPr>
+        <w:rPr>
+          <w:rFonts w:hint="default"/>
+          <w:lang w:val="en-US" w:eastAsia="zh-CN"/>
+        </w:rPr>
+      </w:pPr>
+    </w:p>
+    <w:p>
+      <w:pPr>
+        <w:pStyle w:val="2"/>
+        <w:numPr>
+          <w:ilvl w:val="0"/>
+          <w:numId w:val="0"/>
+        </w:numPr>
+        <w:bidi w:val="0"/>
+        <w:ind w:leftChars="0"/>
+        <w:rPr>
+          <w:rFonts w:hint="default"/>
+          <w:lang w:val="en-US" w:eastAsia="zh-CN"/>
+        </w:rPr>
+      </w:pPr>
+    </w:p>
+    <w:p>
+      <w:pPr>
+        <w:numPr>
+          <w:ilvl w:val="0"/>
+          <w:numId w:val="0"/>
+        </w:numPr>
+        <w:ind w:leftChars="0"/>
+        <w:rPr>
+          <w:rFonts w:hint="default"/>
+          <w:lang w:val="en-US" w:eastAsia="zh-CN"/>
+        </w:rPr>
+      </w:pPr>
+    </w:p>
+    <w:p>
+      <w:pPr>
+        <w:rPr>
+          <w:rFonts w:hint="default"/>
+          <w:lang w:val="en-US" w:eastAsia="zh-CN"/>
+        </w:rPr>
+      </w:pPr>
       <w:bookmarkStart w:id="0" w:name="_GoBack"/>
       <w:bookmarkEnd w:id="0"/>
-    </w:p>
-    <w:p>
-      <w:pPr>
-        <w:pStyle w:val="2"/>
-        <w:numPr>
-          <w:numId w:val="0"/>
-        </w:numPr>
-        <w:bidi w:val="0"/>
-        <w:ind w:leftChars="0"/>
-        <w:rPr>
-          <w:rFonts w:hint="default"/>
-          <w:lang w:val="en-US" w:eastAsia="zh-CN"/>
-        </w:rPr>
-      </w:pPr>
-    </w:p>
-    <w:p>
-      <w:pPr>
-        <w:numPr>
-          <w:numId w:val="0"/>
-        </w:numPr>
-        <w:ind w:leftChars="0"/>
-        <w:rPr>
-          <w:rFonts w:hint="default"/>
-          <w:lang w:val="en-US" w:eastAsia="zh-CN"/>
-        </w:rPr>
-      </w:pPr>
-    </w:p>
-    <w:p>
-      <w:pPr>
-        <w:rPr>
-          <w:rFonts w:hint="default"/>
-          <w:lang w:val="en-US" w:eastAsia="zh-CN"/>
-        </w:rPr>
-      </w:pPr>
     </w:p>
     <w:sectPr>
       <w:pgSz w:w="11906" w:h="16838"/>

</xml_diff>